<commit_message>
- Solved discount issue - Solved availability issues - Added filtering by Pabellon to availability - Updated Voucher - Updated Minors age to 3 and 7 - Updated passengers calculations - Solved Check-In/Check-Out issues
</commit_message>
<xml_diff>
--- a/extras/voucher/template_voucher.docx
+++ b/extras/voucher/template_voucher.docx
@@ -2392,8 +2392,6 @@
               </w:rPr>
               <w:t>${montoRecibo}</w:t>
             </w:r>
-            <w:bookmarkStart w:id="0" w:name="_GoBack"/>
-            <w:bookmarkEnd w:id="0"/>
           </w:p>
         </w:tc>
       </w:tr>
@@ -2927,8 +2925,12 @@
       </w:r>
     </w:p>
     <w:sectPr>
-      <w:headerReference w:type="default" r:id="rId8"/>
-      <w:footerReference w:type="default" r:id="rId9"/>
+      <w:headerReference w:type="even" r:id="rId8"/>
+      <w:headerReference w:type="default" r:id="rId9"/>
+      <w:footerReference w:type="even" r:id="rId10"/>
+      <w:footerReference w:type="default" r:id="rId11"/>
+      <w:headerReference w:type="first" r:id="rId12"/>
+      <w:footerReference w:type="first" r:id="rId13"/>
       <w:pgSz w:w="11907" w:h="16840"/>
       <w:pgMar w:top="1440" w:right="992" w:bottom="1440" w:left="1418" w:header="720" w:footer="720" w:gutter="0"/>
       <w:cols w:space="720"/>
@@ -2961,83 +2963,216 @@
 <w:ftr xmlns:wpc="http://schemas.microsoft.com/office/word/2010/wordprocessingCanvas" xmlns:mc="http://schemas.openxmlformats.org/markup-compatibility/2006" xmlns:o="urn:schemas-microsoft-com:office:office" xmlns:r="http://schemas.openxmlformats.org/officeDocument/2006/relationships" xmlns:m="http://schemas.openxmlformats.org/officeDocument/2006/math" xmlns:v="urn:schemas-microsoft-com:vml" xmlns:wp14="http://schemas.microsoft.com/office/word/2010/wordprocessingDrawing" xmlns:wp="http://schemas.openxmlformats.org/drawingml/2006/wordprocessingDrawing" xmlns:w10="urn:schemas-microsoft-com:office:word" xmlns:w="http://schemas.openxmlformats.org/wordprocessingml/2006/main" xmlns:w14="http://schemas.microsoft.com/office/word/2010/wordml" xmlns:w15="http://schemas.microsoft.com/office/word/2012/wordml" xmlns:wpg="http://schemas.microsoft.com/office/word/2010/wordprocessingGroup" xmlns:wpi="http://schemas.microsoft.com/office/word/2010/wordprocessingInk" xmlns:wne="http://schemas.microsoft.com/office/word/2006/wordml" xmlns:wps="http://schemas.microsoft.com/office/word/2010/wordprocessingShape" mc:Ignorable="w14 w15 wp14">
   <w:p>
     <w:pPr>
-      <w:pStyle w:val="Heading5"/>
+      <w:pStyle w:val="Footer"/>
+    </w:pPr>
+  </w:p>
+</w:ftr>
+</file>
+
+<file path=word/footer2.xml><?xml version="1.0" encoding="utf-8"?>
+<w:ftr xmlns:wpc="http://schemas.microsoft.com/office/word/2010/wordprocessingCanvas" xmlns:mc="http://schemas.openxmlformats.org/markup-compatibility/2006" xmlns:o="urn:schemas-microsoft-com:office:office" xmlns:r="http://schemas.openxmlformats.org/officeDocument/2006/relationships" xmlns:m="http://schemas.openxmlformats.org/officeDocument/2006/math" xmlns:v="urn:schemas-microsoft-com:vml" xmlns:wp14="http://schemas.microsoft.com/office/word/2010/wordprocessingDrawing" xmlns:wp="http://schemas.openxmlformats.org/drawingml/2006/wordprocessingDrawing" xmlns:w10="urn:schemas-microsoft-com:office:word" xmlns:w="http://schemas.openxmlformats.org/wordprocessingml/2006/main" xmlns:w14="http://schemas.microsoft.com/office/word/2010/wordml" xmlns:w15="http://schemas.microsoft.com/office/word/2012/wordml" xmlns:wpg="http://schemas.microsoft.com/office/word/2010/wordprocessingGroup" xmlns:wpi="http://schemas.microsoft.com/office/word/2010/wordprocessingInk" xmlns:wne="http://schemas.microsoft.com/office/word/2006/wordml" xmlns:wps="http://schemas.microsoft.com/office/word/2010/wordprocessingShape" mc:Ignorable="w14 w15 wp14">
+  <w:p>
+    <w:pPr>
+      <w:keepNext/>
+      <w:widowControl w:val="0"/>
+      <w:pBdr>
+        <w:bottom w:val="single" w:sz="12" w:space="1" w:color="548DD4"/>
+      </w:pBdr>
+      <w:jc w:val="center"/>
+      <w:outlineLvl w:val="4"/>
       <w:rPr>
         <w:b/>
-        <w:color w:val="000080"/>
+        <w:snapToGrid w:val="0"/>
+        <w:color w:val="009900"/>
+        <w:sz w:val="24"/>
+        <w:lang w:val="es-ES"/>
       </w:rPr>
     </w:pPr>
     <w:r>
       <w:rPr>
         <w:b/>
-        <w:color w:val="000080"/>
-      </w:rPr>
-      <w:t>CASA SERRANA - O.S.P.E.C.</w:t>
+        <w:snapToGrid w:val="0"/>
+        <w:color w:val="009900"/>
+        <w:sz w:val="24"/>
+        <w:lang w:val="es-ES"/>
+      </w:rPr>
+      <w:t>CASA SERRANA - O.S.P.E</w:t>
+    </w:r>
+    <w:bookmarkStart w:id="0" w:name="_GoBack"/>
+    <w:bookmarkEnd w:id="0"/>
+    <w:r>
+      <w:rPr>
+        <w:b/>
+        <w:snapToGrid w:val="0"/>
+        <w:color w:val="009900"/>
+        <w:sz w:val="24"/>
+        <w:lang w:val="es-ES"/>
+      </w:rPr>
+      <w:t>.C.</w:t>
     </w:r>
   </w:p>
   <w:p>
     <w:pPr>
-      <w:pStyle w:val="Heading6"/>
+      <w:keepNext/>
+      <w:widowControl w:val="0"/>
       <w:jc w:val="center"/>
-      <w:rPr>
-        <w:color w:val="000080"/>
+      <w:outlineLvl w:val="5"/>
+      <w:rPr>
+        <w:rFonts w:ascii="Arial" w:hAnsi="Arial" w:cs="Arial"/>
+        <w:b/>
+        <w:snapToGrid w:val="0"/>
+        <w:color w:val="C00000"/>
+        <w:lang w:val="es-ES"/>
       </w:rPr>
     </w:pPr>
     <w:r>
       <w:rPr>
-        <w:color w:val="000080"/>
-      </w:rPr>
-      <w:t xml:space="preserve">Obra  Social  del  Personal de la </w:t>
+        <w:rFonts w:ascii="Arial" w:hAnsi="Arial" w:cs="Arial"/>
+        <w:b/>
+        <w:snapToGrid w:val="0"/>
+        <w:color w:val="C00000"/>
+        <w:lang w:val="es-ES"/>
+      </w:rPr>
+      <w:t xml:space="preserve">Obra Social del </w:t>
+    </w:r>
+    <w:r>
+      <w:rPr>
+        <w:rFonts w:ascii="Arial" w:hAnsi="Arial" w:cs="Arial"/>
+        <w:b/>
+        <w:snapToGrid w:val="0"/>
+        <w:color w:val="C00000"/>
+        <w:lang w:val="es-ES"/>
+      </w:rPr>
+      <w:t xml:space="preserve">Personal de la </w:t>
     </w:r>
     <w:proofErr w:type="spellStart"/>
     <w:r>
       <w:rPr>
-        <w:color w:val="000080"/>
+        <w:rFonts w:ascii="Arial" w:hAnsi="Arial" w:cs="Arial"/>
+        <w:b/>
+        <w:snapToGrid w:val="0"/>
+        <w:color w:val="C00000"/>
+        <w:lang w:val="es-ES"/>
       </w:rPr>
       <w:t>Encotesa</w:t>
     </w:r>
     <w:proofErr w:type="spellEnd"/>
     <w:r>
       <w:rPr>
-        <w:color w:val="000080"/>
+        <w:rFonts w:ascii="Arial" w:hAnsi="Arial" w:cs="Arial"/>
+        <w:b/>
+        <w:snapToGrid w:val="0"/>
+        <w:color w:val="C00000"/>
+        <w:lang w:val="es-ES"/>
       </w:rPr>
       <w:t xml:space="preserve"> y las Comunicaciones de la República Argentina</w:t>
     </w:r>
   </w:p>
   <w:p>
     <w:pPr>
-      <w:pStyle w:val="Footer"/>
+      <w:tabs>
+        <w:tab w:val="center" w:pos="4419"/>
+        <w:tab w:val="right" w:pos="8838"/>
+      </w:tabs>
       <w:jc w:val="center"/>
       <w:rPr>
-        <w:color w:val="000080"/>
+        <w:rFonts w:ascii="Arial" w:hAnsi="Arial" w:cs="Arial"/>
+        <w:snapToGrid w:val="0"/>
+        <w:color w:val="C00000"/>
       </w:rPr>
     </w:pPr>
     <w:r>
       <w:rPr>
+        <w:rFonts w:ascii="Arial" w:hAnsi="Arial" w:cs="Arial"/>
         <w:snapToGrid w:val="0"/>
-        <w:color w:val="000080"/>
-        <w:sz w:val="16"/>
+        <w:color w:val="C00000"/>
       </w:rPr>
       <w:t xml:space="preserve">Leandro N. </w:t>
     </w:r>
     <w:proofErr w:type="spellStart"/>
     <w:r>
       <w:rPr>
+        <w:rFonts w:ascii="Arial" w:hAnsi="Arial" w:cs="Arial"/>
         <w:snapToGrid w:val="0"/>
-        <w:color w:val="000080"/>
-        <w:sz w:val="16"/>
+        <w:color w:val="C00000"/>
       </w:rPr>
       <w:t>Alem</w:t>
     </w:r>
     <w:proofErr w:type="spellEnd"/>
     <w:r>
       <w:rPr>
+        <w:rFonts w:ascii="Arial" w:hAnsi="Arial" w:cs="Arial"/>
         <w:snapToGrid w:val="0"/>
-        <w:color w:val="000080"/>
-        <w:sz w:val="16"/>
-      </w:rPr>
-      <w:t xml:space="preserve"> 300 - (5175) Huerta Grande – Córdoba –Tel: (03548)421101/423355/421730 E-mail: casaserrana@punillanet.com.ar</w:t>
+        <w:color w:val="C00000"/>
+      </w:rPr>
+      <w:t xml:space="preserve"> 300 - (5175) Huerta Grande – Córdoba –Tel/fax: (03548)421101/423355/423411/421730 </w:t>
     </w:r>
+  </w:p>
+  <w:p>
+    <w:pPr>
+      <w:tabs>
+        <w:tab w:val="center" w:pos="4419"/>
+        <w:tab w:val="right" w:pos="8838"/>
+      </w:tabs>
+      <w:jc w:val="center"/>
+      <w:rPr>
+        <w:rFonts w:ascii="Arial" w:hAnsi="Arial" w:cs="Arial"/>
+        <w:b/>
+        <w:color w:val="C00000"/>
+        <w:lang w:val="en-US"/>
+      </w:rPr>
+    </w:pPr>
+    <w:r>
+      <w:rPr>
+        <w:rFonts w:ascii="Arial" w:hAnsi="Arial" w:cs="Arial"/>
+        <w:b/>
+        <w:snapToGrid w:val="0"/>
+        <w:color w:val="C00000"/>
+        <w:lang w:val="en-US"/>
+      </w:rPr>
+      <w:t xml:space="preserve">E-mail: </w:t>
+    </w:r>
+    <w:hyperlink r:id="rId1" w:history="1">
+      <w:r>
+        <w:rPr>
+          <w:rFonts w:ascii="Arial" w:hAnsi="Arial" w:cs="Arial"/>
+          <w:b/>
+          <w:snapToGrid w:val="0"/>
+          <w:color w:val="C00000"/>
+          <w:u w:val="single"/>
+          <w:lang w:val="en-US"/>
+        </w:rPr>
+        <w:t>reservas@casaserrana.com.ar</w:t>
+      </w:r>
+    </w:hyperlink>
+    <w:r>
+      <w:rPr>
+        <w:rFonts w:ascii="Arial" w:hAnsi="Arial" w:cs="Arial"/>
+        <w:b/>
+        <w:snapToGrid w:val="0"/>
+        <w:color w:val="C00000"/>
+        <w:lang w:val="en-US"/>
+      </w:rPr>
+      <w:t xml:space="preserve"> – Web: www.casaserrana.com.ar</w:t>
+    </w:r>
+  </w:p>
+  <w:p>
+    <w:pPr>
+      <w:pStyle w:val="Footer"/>
+      <w:rPr>
+        <w:lang w:val="en-US"/>
+      </w:rPr>
+    </w:pPr>
+  </w:p>
+</w:ftr>
+</file>
+
+<file path=word/footer3.xml><?xml version="1.0" encoding="utf-8"?>
+<w:ftr xmlns:wpc="http://schemas.microsoft.com/office/word/2010/wordprocessingCanvas" xmlns:mc="http://schemas.openxmlformats.org/markup-compatibility/2006" xmlns:o="urn:schemas-microsoft-com:office:office" xmlns:r="http://schemas.openxmlformats.org/officeDocument/2006/relationships" xmlns:m="http://schemas.openxmlformats.org/officeDocument/2006/math" xmlns:v="urn:schemas-microsoft-com:vml" xmlns:wp14="http://schemas.microsoft.com/office/word/2010/wordprocessingDrawing" xmlns:wp="http://schemas.openxmlformats.org/drawingml/2006/wordprocessingDrawing" xmlns:w10="urn:schemas-microsoft-com:office:word" xmlns:w="http://schemas.openxmlformats.org/wordprocessingml/2006/main" xmlns:w14="http://schemas.microsoft.com/office/word/2010/wordml" xmlns:w15="http://schemas.microsoft.com/office/word/2012/wordml" xmlns:wpg="http://schemas.microsoft.com/office/word/2010/wordprocessingGroup" xmlns:wpi="http://schemas.microsoft.com/office/word/2010/wordprocessingInk" xmlns:wne="http://schemas.microsoft.com/office/word/2006/wordml" xmlns:wps="http://schemas.microsoft.com/office/word/2010/wordprocessingShape" mc:Ignorable="w14 w15 wp14">
+  <w:p>
+    <w:pPr>
+      <w:pStyle w:val="Footer"/>
+    </w:pPr>
   </w:p>
 </w:ftr>
 </file>
@@ -3066,6 +3201,19 @@
   <w:p>
     <w:pPr>
       <w:pStyle w:val="Header"/>
+    </w:pPr>
+  </w:p>
+</w:hdr>
+</file>
+
+<file path=word/header2.xml><?xml version="1.0" encoding="utf-8"?>
+<w:hdr xmlns:wpc="http://schemas.microsoft.com/office/word/2010/wordprocessingCanvas" xmlns:mc="http://schemas.openxmlformats.org/markup-compatibility/2006" xmlns:o="urn:schemas-microsoft-com:office:office" xmlns:r="http://schemas.openxmlformats.org/officeDocument/2006/relationships" xmlns:m="http://schemas.openxmlformats.org/officeDocument/2006/math" xmlns:v="urn:schemas-microsoft-com:vml" xmlns:wp14="http://schemas.microsoft.com/office/word/2010/wordprocessingDrawing" xmlns:wp="http://schemas.openxmlformats.org/drawingml/2006/wordprocessingDrawing" xmlns:w10="urn:schemas-microsoft-com:office:word" xmlns:w="http://schemas.openxmlformats.org/wordprocessingml/2006/main" xmlns:w14="http://schemas.microsoft.com/office/word/2010/wordml" xmlns:w15="http://schemas.microsoft.com/office/word/2012/wordml" xmlns:wpg="http://schemas.microsoft.com/office/word/2010/wordprocessingGroup" xmlns:wpi="http://schemas.microsoft.com/office/word/2010/wordprocessingInk" xmlns:wne="http://schemas.microsoft.com/office/word/2006/wordml" xmlns:wps="http://schemas.microsoft.com/office/word/2010/wordprocessingShape" mc:Ignorable="w14 w15 wp14">
+  <w:p>
+    <w:pPr>
+      <w:tabs>
+        <w:tab w:val="center" w:pos="4419"/>
+        <w:tab w:val="right" w:pos="8838"/>
+      </w:tabs>
       <w:jc w:val="right"/>
       <w:rPr>
         <w:rFonts w:ascii="Arial" w:hAnsi="Arial" w:cs="Arial"/>
@@ -3079,7 +3227,7 @@
         <w:lang w:val="es-AR" w:eastAsia="es-AR"/>
       </w:rPr>
       <w:drawing>
-        <wp:anchor distT="0" distB="0" distL="114300" distR="114300" simplePos="0" relativeHeight="251657728" behindDoc="0" locked="0" layoutInCell="1" allowOverlap="1">
+        <wp:anchor distT="0" distB="0" distL="114300" distR="114300" simplePos="0" relativeHeight="251659264" behindDoc="0" locked="0" layoutInCell="1" allowOverlap="1" wp14:anchorId="55D9A9AF" wp14:editId="1A4F85FA">
           <wp:simplePos x="0" y="0"/>
           <wp:positionH relativeFrom="column">
             <wp:posOffset>1270</wp:posOffset>
@@ -3090,7 +3238,7 @@
           <wp:extent cx="864235" cy="376555"/>
           <wp:effectExtent l="19050" t="0" r="0" b="0"/>
           <wp:wrapNone/>
-          <wp:docPr id="2" name="Imagen 4" descr="Logo Color ORIGINAL"/>
+          <wp:docPr id="1" name="Imagen 4" descr="Logo Color ORIGINAL"/>
           <wp:cNvGraphicFramePr>
             <a:graphicFrameLocks xmlns:a="http://schemas.openxmlformats.org/drawingml/2006/main" noChangeAspect="1"/>
           </wp:cNvGraphicFramePr>
@@ -3143,7 +3291,10 @@
   </w:p>
   <w:p>
     <w:pPr>
-      <w:pStyle w:val="Header"/>
+      <w:tabs>
+        <w:tab w:val="center" w:pos="4419"/>
+        <w:tab w:val="right" w:pos="8838"/>
+      </w:tabs>
       <w:jc w:val="right"/>
       <w:rPr>
         <w:rFonts w:ascii="Arial" w:hAnsi="Arial" w:cs="Arial"/>
@@ -3160,6 +3311,54 @@
         <w:szCs w:val="16"/>
       </w:rPr>
       <w:t>CUIT: 33-54594861-9</w:t>
+    </w:r>
+  </w:p>
+  <w:p>
+    <w:pPr>
+      <w:pBdr>
+        <w:bottom w:val="thickThinLargeGap" w:sz="24" w:space="1" w:color="339966"/>
+      </w:pBdr>
+      <w:tabs>
+        <w:tab w:val="center" w:pos="4419"/>
+        <w:tab w:val="right" w:pos="8838"/>
+      </w:tabs>
+      <w:jc w:val="right"/>
+      <w:rPr>
+        <w:rFonts w:ascii="Arial" w:hAnsi="Arial" w:cs="Arial"/>
+        <w:color w:val="A50021"/>
+        <w:sz w:val="16"/>
+        <w:szCs w:val="16"/>
+        <w:lang w:val="pt-BR"/>
+      </w:rPr>
+    </w:pPr>
+    <w:r>
+      <w:rPr>
+        <w:rFonts w:ascii="Arial" w:hAnsi="Arial" w:cs="Arial"/>
+        <w:color w:val="A50021"/>
+        <w:sz w:val="16"/>
+        <w:szCs w:val="16"/>
+        <w:lang w:val="pt-BR"/>
+      </w:rPr>
+      <w:t xml:space="preserve">Leandro N. Alem 300 – X5175XAA - </w:t>
+    </w:r>
+    <w:r>
+      <w:rPr>
+        <w:rFonts w:ascii="Arial" w:hAnsi="Arial" w:cs="Arial"/>
+        <w:color w:val="A50021"/>
+        <w:sz w:val="16"/>
+        <w:szCs w:val="16"/>
+      </w:rPr>
+      <w:t>Huerta</w:t>
+    </w:r>
+    <w:r>
+      <w:rPr>
+        <w:rFonts w:ascii="Arial" w:hAnsi="Arial" w:cs="Arial"/>
+        <w:color w:val="A50021"/>
+        <w:sz w:val="16"/>
+        <w:szCs w:val="16"/>
+        <w:lang w:val="pt-BR"/>
+      </w:rPr>
+      <w:t xml:space="preserve"> Grande – Córdoba</w:t>
     </w:r>
   </w:p>
   <w:p>
@@ -3177,35 +3376,6 @@
         <w:lang w:val="pt-BR"/>
       </w:rPr>
     </w:pPr>
-    <w:r>
-      <w:rPr>
-        <w:rFonts w:ascii="Arial" w:hAnsi="Arial" w:cs="Arial"/>
-        <w:color w:val="A50021"/>
-        <w:sz w:val="16"/>
-        <w:szCs w:val="16"/>
-        <w:lang w:val="pt-BR"/>
-      </w:rPr>
-      <w:t xml:space="preserve">Leandro N. Alem 300 – X5175XAA - </w:t>
-    </w:r>
-    <w:r>
-      <w:rPr>
-        <w:rFonts w:ascii="Arial" w:hAnsi="Arial" w:cs="Arial"/>
-        <w:color w:val="A50021"/>
-        <w:sz w:val="16"/>
-        <w:szCs w:val="16"/>
-      </w:rPr>
-      <w:t>Huerta</w:t>
-    </w:r>
-    <w:r>
-      <w:rPr>
-        <w:rFonts w:ascii="Arial" w:hAnsi="Arial" w:cs="Arial"/>
-        <w:color w:val="A50021"/>
-        <w:sz w:val="16"/>
-        <w:szCs w:val="16"/>
-        <w:lang w:val="pt-BR"/>
-      </w:rPr>
-      <w:t xml:space="preserve"> Grande – Córdoba</w:t>
-    </w:r>
   </w:p>
   <w:p>
     <w:pPr>
@@ -3213,6 +3383,16 @@
       <w:rPr>
         <w:lang w:val="pt-BR"/>
       </w:rPr>
+    </w:pPr>
+  </w:p>
+</w:hdr>
+</file>
+
+<file path=word/header3.xml><?xml version="1.0" encoding="utf-8"?>
+<w:hdr xmlns:wpc="http://schemas.microsoft.com/office/word/2010/wordprocessingCanvas" xmlns:mc="http://schemas.openxmlformats.org/markup-compatibility/2006" xmlns:o="urn:schemas-microsoft-com:office:office" xmlns:r="http://schemas.openxmlformats.org/officeDocument/2006/relationships" xmlns:m="http://schemas.openxmlformats.org/officeDocument/2006/math" xmlns:v="urn:schemas-microsoft-com:vml" xmlns:wp14="http://schemas.microsoft.com/office/word/2010/wordprocessingDrawing" xmlns:wp="http://schemas.openxmlformats.org/drawingml/2006/wordprocessingDrawing" xmlns:w10="urn:schemas-microsoft-com:office:word" xmlns:w="http://schemas.openxmlformats.org/wordprocessingml/2006/main" xmlns:w14="http://schemas.microsoft.com/office/word/2010/wordml" xmlns:w15="http://schemas.microsoft.com/office/word/2012/wordml" xmlns:wpg="http://schemas.microsoft.com/office/word/2010/wordprocessingGroup" xmlns:wpi="http://schemas.microsoft.com/office/word/2010/wordprocessingInk" xmlns:wne="http://schemas.microsoft.com/office/word/2006/wordml" xmlns:wps="http://schemas.microsoft.com/office/word/2010/wordprocessingShape" mc:Ignorable="w14 w15 wp14">
+  <w:p>
+    <w:pPr>
+      <w:pStyle w:val="Header"/>
     </w:pPr>
   </w:p>
 </w:hdr>
@@ -4748,7 +4928,7 @@
 </file>
 
 <file path=customXml/itemProps1.xml><?xml version="1.0" encoding="utf-8"?>
-<ds:datastoreItem xmlns:ds="http://schemas.openxmlformats.org/officeDocument/2006/customXml" ds:itemID="{CE334FF6-F70D-4D60-8C14-B44457717AC9}">
+<ds:datastoreItem xmlns:ds="http://schemas.openxmlformats.org/officeDocument/2006/customXml" ds:itemID="{E4F6C887-0F68-48DF-B207-FE1D27089255}">
   <ds:schemaRefs>
     <ds:schemaRef ds:uri="http://schemas.openxmlformats.org/officeDocument/2006/bibliography"/>
   </ds:schemaRefs>

</xml_diff>

<commit_message>
Implementacion del cambio de tarifa de acuerdo a los días de estadía
</commit_message>
<xml_diff>
--- a/extras/voucher/template_voucher.docx
+++ b/extras/voucher/template_voucher.docx
@@ -1321,7 +1321,7 @@
                 <w:b/>
                 <w:sz w:val="24"/>
                 <w:szCs w:val="24"/>
-                <w:lang w:val="en-US"/>
+                <w:lang w:val="es-AR"/>
               </w:rPr>
               <w:t>H</w:t>
             </w:r>
@@ -1352,6 +1352,17 @@
               </w:rPr>
               <w:t>${habitaciones}</w:t>
             </w:r>
+            <w:r>
+              <w:rPr>
+                <w:rFonts w:ascii="Arial" w:hAnsi="Arial" w:cs="Arial"/>
+                <w:b/>
+                <w:sz w:val="24"/>
+                <w:szCs w:val="24"/>
+              </w:rPr>
+              <w:t xml:space="preserve"> – SUJETO A MODIFICACIONES</w:t>
+            </w:r>
+            <w:bookmarkStart w:id="0" w:name="_GoBack"/>
+            <w:bookmarkEnd w:id="0"/>
           </w:p>
         </w:tc>
       </w:tr>
@@ -2996,19 +3007,7 @@
         <w:sz w:val="24"/>
         <w:lang w:val="es-ES"/>
       </w:rPr>
-      <w:t>CASA SERRANA - O.S.P.E</w:t>
-    </w:r>
-    <w:bookmarkStart w:id="0" w:name="_GoBack"/>
-    <w:bookmarkEnd w:id="0"/>
-    <w:r>
-      <w:rPr>
-        <w:b/>
-        <w:snapToGrid w:val="0"/>
-        <w:color w:val="009900"/>
-        <w:sz w:val="24"/>
-        <w:lang w:val="es-ES"/>
-      </w:rPr>
-      <w:t>.C.</w:t>
+      <w:t>CASA SERRANA - O.S.P.E.C.</w:t>
     </w:r>
   </w:p>
   <w:p>
@@ -3132,19 +3131,40 @@
       </w:rPr>
       <w:t xml:space="preserve">E-mail: </w:t>
     </w:r>
-    <w:hyperlink r:id="rId1" w:history="1">
-      <w:r>
-        <w:rPr>
-          <w:rFonts w:ascii="Arial" w:hAnsi="Arial" w:cs="Arial"/>
-          <w:b/>
-          <w:snapToGrid w:val="0"/>
-          <w:color w:val="C00000"/>
-          <w:u w:val="single"/>
-          <w:lang w:val="en-US"/>
-        </w:rPr>
-        <w:t>reservas@casaserrana.com.ar</w:t>
-      </w:r>
-    </w:hyperlink>
+    <w:r>
+      <w:fldChar w:fldCharType="begin"/>
+    </w:r>
+    <w:r>
+      <w:rPr>
+        <w:lang w:val="en-US"/>
+      </w:rPr>
+      <w:instrText xml:space="preserve"> HYPERLINK "mailto:reservas@casaserrana.com.ar" </w:instrText>
+    </w:r>
+    <w:r>
+      <w:fldChar w:fldCharType="separate"/>
+    </w:r>
+    <w:r>
+      <w:rPr>
+        <w:rFonts w:ascii="Arial" w:hAnsi="Arial" w:cs="Arial"/>
+        <w:b/>
+        <w:snapToGrid w:val="0"/>
+        <w:color w:val="C00000"/>
+        <w:u w:val="single"/>
+        <w:lang w:val="en-US"/>
+      </w:rPr>
+      <w:t>reservas@casaserrana.com.ar</w:t>
+    </w:r>
+    <w:r>
+      <w:rPr>
+        <w:rFonts w:ascii="Arial" w:hAnsi="Arial" w:cs="Arial"/>
+        <w:b/>
+        <w:snapToGrid w:val="0"/>
+        <w:color w:val="C00000"/>
+        <w:u w:val="single"/>
+        <w:lang w:val="en-US"/>
+      </w:rPr>
+      <w:fldChar w:fldCharType="end"/>
+    </w:r>
     <w:r>
       <w:rPr>
         <w:rFonts w:ascii="Arial" w:hAnsi="Arial" w:cs="Arial"/>
@@ -4928,7 +4948,7 @@
 </file>
 
 <file path=customXml/itemProps1.xml><?xml version="1.0" encoding="utf-8"?>
-<ds:datastoreItem xmlns:ds="http://schemas.openxmlformats.org/officeDocument/2006/customXml" ds:itemID="{E4F6C887-0F68-48DF-B207-FE1D27089255}">
+<ds:datastoreItem xmlns:ds="http://schemas.openxmlformats.org/officeDocument/2006/customXml" ds:itemID="{67062C58-D71A-4FC5-BC15-E142CF65B155}">
   <ds:schemaRefs>
     <ds:schemaRef ds:uri="http://schemas.openxmlformats.org/officeDocument/2006/bibliography"/>
   </ds:schemaRefs>

</xml_diff>